<commit_message>
35. Updating Correctly with Stateful Widgets - Update doccument
</commit_message>
<xml_diff>
--- a/Document/CHEATSHEET.docx
+++ b/Document/CHEATSHEET.docx
@@ -61,17 +61,7 @@
           <w:sz w:val="24"/>
           <w:szCs w:val="24"/>
         </w:rPr>
-        <w:t>Only use code to b</w:t>
-      </w:r>
-      <w:bookmarkStart w:id="0" w:name="_GoBack"/>
-      <w:bookmarkEnd w:id="0"/>
-      <w:r>
-        <w:rPr>
-          <w:rFonts w:ascii="Times New Roman" w:hAnsi="Times New Roman" w:cs="Times New Roman"/>
-          <w:sz w:val="24"/>
-          <w:szCs w:val="24"/>
-        </w:rPr>
-        <w:t>uild UI</w:t>
+        <w:t>Only use code to build UI</w:t>
       </w:r>
       <w:r>
         <w:rPr>
@@ -386,6 +376,1452 @@
         <w:t>Performance is a huge advantage of Flutter.</w:t>
       </w:r>
     </w:p>
+    <w:p>
+      <w:pPr>
+        <w:pStyle w:val="ListParagraph"/>
+        <w:numPr>
+          <w:ilvl w:val="0"/>
+          <w:numId w:val="3"/>
+        </w:numPr>
+        <w:rPr>
+          <w:rFonts w:ascii="Times New Roman" w:hAnsi="Times New Roman" w:cs="Times New Roman"/>
+          <w:sz w:val="24"/>
+          <w:szCs w:val="24"/>
+        </w:rPr>
+      </w:pPr>
+      <w:r>
+        <w:rPr>
+          <w:rFonts w:ascii="Times New Roman" w:hAnsi="Times New Roman" w:cs="Times New Roman"/>
+          <w:sz w:val="24"/>
+          <w:szCs w:val="24"/>
+        </w:rPr>
+        <w:t xml:space="preserve">So </w:t>
+      </w:r>
+      <w:proofErr w:type="spellStart"/>
+      <w:r>
+        <w:rPr>
+          <w:rFonts w:ascii="Times New Roman" w:hAnsi="Times New Roman" w:cs="Times New Roman"/>
+          <w:sz w:val="24"/>
+          <w:szCs w:val="24"/>
+        </w:rPr>
+        <w:t>sánh</w:t>
+      </w:r>
+      <w:proofErr w:type="spellEnd"/>
+      <w:r>
+        <w:rPr>
+          <w:rFonts w:ascii="Times New Roman" w:hAnsi="Times New Roman" w:cs="Times New Roman"/>
+          <w:sz w:val="24"/>
+          <w:szCs w:val="24"/>
+        </w:rPr>
+        <w:t xml:space="preserve"> </w:t>
+      </w:r>
+      <w:proofErr w:type="spellStart"/>
+      <w:r>
+        <w:rPr>
+          <w:rFonts w:ascii="Times New Roman" w:hAnsi="Times New Roman" w:cs="Times New Roman"/>
+          <w:sz w:val="24"/>
+          <w:szCs w:val="24"/>
+        </w:rPr>
+        <w:t>statelessWidget</w:t>
+      </w:r>
+      <w:proofErr w:type="spellEnd"/>
+      <w:r>
+        <w:rPr>
+          <w:rFonts w:ascii="Times New Roman" w:hAnsi="Times New Roman" w:cs="Times New Roman"/>
+          <w:sz w:val="24"/>
+          <w:szCs w:val="24"/>
+        </w:rPr>
+        <w:t xml:space="preserve"> </w:t>
+      </w:r>
+      <w:proofErr w:type="spellStart"/>
+      <w:r>
+        <w:rPr>
+          <w:rFonts w:ascii="Times New Roman" w:hAnsi="Times New Roman" w:cs="Times New Roman"/>
+          <w:sz w:val="24"/>
+          <w:szCs w:val="24"/>
+        </w:rPr>
+        <w:t>và</w:t>
+      </w:r>
+      <w:proofErr w:type="spellEnd"/>
+      <w:r>
+        <w:rPr>
+          <w:rFonts w:ascii="Times New Roman" w:hAnsi="Times New Roman" w:cs="Times New Roman"/>
+          <w:sz w:val="24"/>
+          <w:szCs w:val="24"/>
+        </w:rPr>
+        <w:t xml:space="preserve"> </w:t>
+      </w:r>
+      <w:proofErr w:type="spellStart"/>
+      <w:r>
+        <w:rPr>
+          <w:rFonts w:ascii="Times New Roman" w:hAnsi="Times New Roman" w:cs="Times New Roman"/>
+          <w:sz w:val="24"/>
+          <w:szCs w:val="24"/>
+        </w:rPr>
+        <w:t>statefullWidget</w:t>
+      </w:r>
+      <w:proofErr w:type="spellEnd"/>
+      <w:r>
+        <w:rPr>
+          <w:rFonts w:ascii="Times New Roman" w:hAnsi="Times New Roman" w:cs="Times New Roman"/>
+          <w:sz w:val="24"/>
+          <w:szCs w:val="24"/>
+        </w:rPr>
+        <w:t>:</w:t>
+      </w:r>
+    </w:p>
+    <w:tbl>
+      <w:tblPr>
+        <w:tblStyle w:val="TableGrid"/>
+        <w:tblW w:w="0" w:type="auto"/>
+        <w:tblInd w:w="1440" w:type="dxa"/>
+        <w:tblLook w:val="04A0" w:firstRow="1" w:lastRow="0" w:firstColumn="1" w:lastColumn="0" w:noHBand="0" w:noVBand="1"/>
+      </w:tblPr>
+      <w:tblGrid>
+        <w:gridCol w:w="3958"/>
+        <w:gridCol w:w="3952"/>
+      </w:tblGrid>
+      <w:tr>
+        <w:tc>
+          <w:tcPr>
+            <w:tcW w:w="3958" w:type="dxa"/>
+          </w:tcPr>
+          <w:p>
+            <w:pPr>
+              <w:rPr>
+                <w:rFonts w:ascii="Times New Roman" w:hAnsi="Times New Roman" w:cs="Times New Roman"/>
+                <w:sz w:val="24"/>
+                <w:szCs w:val="24"/>
+              </w:rPr>
+            </w:pPr>
+            <w:proofErr w:type="spellStart"/>
+            <w:r>
+              <w:rPr>
+                <w:rFonts w:ascii="Times New Roman" w:hAnsi="Times New Roman" w:cs="Times New Roman"/>
+                <w:sz w:val="24"/>
+                <w:szCs w:val="24"/>
+              </w:rPr>
+              <w:t>StatelessWidget</w:t>
+            </w:r>
+            <w:proofErr w:type="spellEnd"/>
+          </w:p>
+        </w:tc>
+        <w:tc>
+          <w:tcPr>
+            <w:tcW w:w="3952" w:type="dxa"/>
+          </w:tcPr>
+          <w:p>
+            <w:pPr>
+              <w:rPr>
+                <w:rFonts w:ascii="Times New Roman" w:hAnsi="Times New Roman" w:cs="Times New Roman"/>
+                <w:sz w:val="24"/>
+                <w:szCs w:val="24"/>
+              </w:rPr>
+            </w:pPr>
+            <w:proofErr w:type="spellStart"/>
+            <w:r>
+              <w:rPr>
+                <w:rFonts w:ascii="Times New Roman" w:hAnsi="Times New Roman" w:cs="Times New Roman"/>
+                <w:sz w:val="24"/>
+                <w:szCs w:val="24"/>
+              </w:rPr>
+              <w:t>StatefullWidget</w:t>
+            </w:r>
+            <w:proofErr w:type="spellEnd"/>
+          </w:p>
+        </w:tc>
+      </w:tr>
+      <w:tr>
+        <w:tc>
+          <w:tcPr>
+            <w:tcW w:w="3958" w:type="dxa"/>
+          </w:tcPr>
+          <w:p>
+            <w:pPr>
+              <w:rPr>
+                <w:rFonts w:ascii="Times New Roman" w:hAnsi="Times New Roman" w:cs="Times New Roman"/>
+                <w:sz w:val="24"/>
+                <w:szCs w:val="24"/>
+              </w:rPr>
+            </w:pPr>
+            <w:proofErr w:type="spellStart"/>
+            <w:r>
+              <w:rPr>
+                <w:rFonts w:ascii="Times New Roman" w:hAnsi="Times New Roman" w:cs="Times New Roman"/>
+                <w:sz w:val="24"/>
+                <w:szCs w:val="24"/>
+              </w:rPr>
+              <w:t>Chỉ</w:t>
+            </w:r>
+            <w:proofErr w:type="spellEnd"/>
+            <w:r>
+              <w:rPr>
+                <w:rFonts w:ascii="Times New Roman" w:hAnsi="Times New Roman" w:cs="Times New Roman"/>
+                <w:sz w:val="24"/>
+                <w:szCs w:val="24"/>
+              </w:rPr>
+              <w:t xml:space="preserve"> </w:t>
+            </w:r>
+            <w:proofErr w:type="spellStart"/>
+            <w:r>
+              <w:rPr>
+                <w:rFonts w:ascii="Times New Roman" w:hAnsi="Times New Roman" w:cs="Times New Roman"/>
+                <w:sz w:val="24"/>
+                <w:szCs w:val="24"/>
+              </w:rPr>
+              <w:t>có</w:t>
+            </w:r>
+            <w:proofErr w:type="spellEnd"/>
+            <w:r>
+              <w:rPr>
+                <w:rFonts w:ascii="Times New Roman" w:hAnsi="Times New Roman" w:cs="Times New Roman"/>
+                <w:sz w:val="24"/>
+                <w:szCs w:val="24"/>
+              </w:rPr>
+              <w:t xml:space="preserve"> 1 </w:t>
+            </w:r>
+            <w:proofErr w:type="spellStart"/>
+            <w:r>
+              <w:rPr>
+                <w:rFonts w:ascii="Times New Roman" w:hAnsi="Times New Roman" w:cs="Times New Roman"/>
+                <w:sz w:val="24"/>
+                <w:szCs w:val="24"/>
+              </w:rPr>
+              <w:t>lớp</w:t>
+            </w:r>
+            <w:proofErr w:type="spellEnd"/>
+            <w:r>
+              <w:rPr>
+                <w:rFonts w:ascii="Times New Roman" w:hAnsi="Times New Roman" w:cs="Times New Roman"/>
+                <w:sz w:val="24"/>
+                <w:szCs w:val="24"/>
+              </w:rPr>
+              <w:t xml:space="preserve"> </w:t>
+            </w:r>
+            <w:proofErr w:type="spellStart"/>
+            <w:r>
+              <w:rPr>
+                <w:rFonts w:ascii="Times New Roman" w:hAnsi="Times New Roman" w:cs="Times New Roman"/>
+                <w:sz w:val="24"/>
+                <w:szCs w:val="24"/>
+              </w:rPr>
+              <w:t>StatelessWidget</w:t>
+            </w:r>
+            <w:proofErr w:type="spellEnd"/>
+          </w:p>
+        </w:tc>
+        <w:tc>
+          <w:tcPr>
+            <w:tcW w:w="3952" w:type="dxa"/>
+          </w:tcPr>
+          <w:p>
+            <w:pPr>
+              <w:rPr>
+                <w:rFonts w:ascii="Times New Roman" w:hAnsi="Times New Roman" w:cs="Times New Roman"/>
+                <w:sz w:val="24"/>
+                <w:szCs w:val="24"/>
+              </w:rPr>
+            </w:pPr>
+            <w:proofErr w:type="spellStart"/>
+            <w:r>
+              <w:rPr>
+                <w:rFonts w:ascii="Times New Roman" w:hAnsi="Times New Roman" w:cs="Times New Roman"/>
+                <w:sz w:val="24"/>
+                <w:szCs w:val="24"/>
+              </w:rPr>
+              <w:t>Có</w:t>
+            </w:r>
+            <w:proofErr w:type="spellEnd"/>
+            <w:r>
+              <w:rPr>
+                <w:rFonts w:ascii="Times New Roman" w:hAnsi="Times New Roman" w:cs="Times New Roman"/>
+                <w:sz w:val="24"/>
+                <w:szCs w:val="24"/>
+              </w:rPr>
+              <w:t xml:space="preserve"> 2 </w:t>
+            </w:r>
+            <w:proofErr w:type="spellStart"/>
+            <w:r>
+              <w:rPr>
+                <w:rFonts w:ascii="Times New Roman" w:hAnsi="Times New Roman" w:cs="Times New Roman"/>
+                <w:sz w:val="24"/>
+                <w:szCs w:val="24"/>
+              </w:rPr>
+              <w:t>lớp</w:t>
+            </w:r>
+            <w:proofErr w:type="spellEnd"/>
+            <w:r>
+              <w:rPr>
+                <w:rFonts w:ascii="Times New Roman" w:hAnsi="Times New Roman" w:cs="Times New Roman"/>
+                <w:sz w:val="24"/>
+                <w:szCs w:val="24"/>
+              </w:rPr>
+              <w:t xml:space="preserve"> </w:t>
+            </w:r>
+            <w:proofErr w:type="spellStart"/>
+            <w:r>
+              <w:rPr>
+                <w:rFonts w:ascii="Times New Roman" w:hAnsi="Times New Roman" w:cs="Times New Roman"/>
+                <w:sz w:val="24"/>
+                <w:szCs w:val="24"/>
+              </w:rPr>
+              <w:t>là</w:t>
+            </w:r>
+            <w:proofErr w:type="spellEnd"/>
+            <w:r>
+              <w:rPr>
+                <w:rFonts w:ascii="Times New Roman" w:hAnsi="Times New Roman" w:cs="Times New Roman"/>
+                <w:sz w:val="24"/>
+                <w:szCs w:val="24"/>
+              </w:rPr>
+              <w:t xml:space="preserve"> </w:t>
+            </w:r>
+            <w:proofErr w:type="spellStart"/>
+            <w:r>
+              <w:rPr>
+                <w:rFonts w:ascii="Times New Roman" w:hAnsi="Times New Roman" w:cs="Times New Roman"/>
+                <w:sz w:val="24"/>
+                <w:szCs w:val="24"/>
+              </w:rPr>
+              <w:t>StatefullWidget</w:t>
+            </w:r>
+            <w:proofErr w:type="spellEnd"/>
+            <w:r>
+              <w:rPr>
+                <w:rFonts w:ascii="Times New Roman" w:hAnsi="Times New Roman" w:cs="Times New Roman"/>
+                <w:sz w:val="24"/>
+                <w:szCs w:val="24"/>
+              </w:rPr>
+              <w:t xml:space="preserve"> </w:t>
+            </w:r>
+            <w:proofErr w:type="spellStart"/>
+            <w:r>
+              <w:rPr>
+                <w:rFonts w:ascii="Times New Roman" w:hAnsi="Times New Roman" w:cs="Times New Roman"/>
+                <w:sz w:val="24"/>
+                <w:szCs w:val="24"/>
+              </w:rPr>
+              <w:t>và</w:t>
+            </w:r>
+            <w:proofErr w:type="spellEnd"/>
+            <w:r>
+              <w:rPr>
+                <w:rFonts w:ascii="Times New Roman" w:hAnsi="Times New Roman" w:cs="Times New Roman"/>
+                <w:sz w:val="24"/>
+                <w:szCs w:val="24"/>
+              </w:rPr>
+              <w:t xml:space="preserve"> </w:t>
+            </w:r>
+            <w:proofErr w:type="spellStart"/>
+            <w:r>
+              <w:rPr>
+                <w:rFonts w:ascii="Times New Roman" w:hAnsi="Times New Roman" w:cs="Times New Roman"/>
+                <w:sz w:val="24"/>
+                <w:szCs w:val="24"/>
+              </w:rPr>
+              <w:t>lớp</w:t>
+            </w:r>
+            <w:proofErr w:type="spellEnd"/>
+            <w:r>
+              <w:rPr>
+                <w:rFonts w:ascii="Times New Roman" w:hAnsi="Times New Roman" w:cs="Times New Roman"/>
+                <w:sz w:val="24"/>
+                <w:szCs w:val="24"/>
+              </w:rPr>
+              <w:t xml:space="preserve"> State (generic) (</w:t>
+            </w:r>
+            <w:proofErr w:type="spellStart"/>
+            <w:r>
+              <w:rPr>
+                <w:rFonts w:ascii="Times New Roman" w:hAnsi="Times New Roman" w:cs="Times New Roman"/>
+                <w:sz w:val="24"/>
+                <w:szCs w:val="24"/>
+              </w:rPr>
+              <w:t>Quản</w:t>
+            </w:r>
+            <w:proofErr w:type="spellEnd"/>
+            <w:r>
+              <w:rPr>
+                <w:rFonts w:ascii="Times New Roman" w:hAnsi="Times New Roman" w:cs="Times New Roman"/>
+                <w:sz w:val="24"/>
+                <w:szCs w:val="24"/>
+              </w:rPr>
+              <w:t xml:space="preserve"> </w:t>
+            </w:r>
+            <w:proofErr w:type="spellStart"/>
+            <w:r>
+              <w:rPr>
+                <w:rFonts w:ascii="Times New Roman" w:hAnsi="Times New Roman" w:cs="Times New Roman"/>
+                <w:sz w:val="24"/>
+                <w:szCs w:val="24"/>
+              </w:rPr>
+              <w:t>lý</w:t>
+            </w:r>
+            <w:proofErr w:type="spellEnd"/>
+            <w:r>
+              <w:rPr>
+                <w:rFonts w:ascii="Times New Roman" w:hAnsi="Times New Roman" w:cs="Times New Roman"/>
+                <w:sz w:val="24"/>
+                <w:szCs w:val="24"/>
+              </w:rPr>
+              <w:t xml:space="preserve"> state </w:t>
+            </w:r>
+            <w:proofErr w:type="spellStart"/>
+            <w:r>
+              <w:rPr>
+                <w:rFonts w:ascii="Times New Roman" w:hAnsi="Times New Roman" w:cs="Times New Roman"/>
+                <w:sz w:val="24"/>
+                <w:szCs w:val="24"/>
+              </w:rPr>
+              <w:t>của</w:t>
+            </w:r>
+            <w:proofErr w:type="spellEnd"/>
+            <w:r>
+              <w:rPr>
+                <w:rFonts w:ascii="Times New Roman" w:hAnsi="Times New Roman" w:cs="Times New Roman"/>
+                <w:sz w:val="24"/>
+                <w:szCs w:val="24"/>
+              </w:rPr>
+              <w:t xml:space="preserve"> widget </w:t>
+            </w:r>
+            <w:proofErr w:type="spellStart"/>
+            <w:r>
+              <w:rPr>
+                <w:rFonts w:ascii="Times New Roman" w:hAnsi="Times New Roman" w:cs="Times New Roman"/>
+                <w:sz w:val="24"/>
+                <w:szCs w:val="24"/>
+              </w:rPr>
+              <w:t>khi</w:t>
+            </w:r>
+            <w:proofErr w:type="spellEnd"/>
+            <w:r>
+              <w:rPr>
+                <w:rFonts w:ascii="Times New Roman" w:hAnsi="Times New Roman" w:cs="Times New Roman"/>
+                <w:sz w:val="24"/>
+                <w:szCs w:val="24"/>
+              </w:rPr>
+              <w:t xml:space="preserve"> Widget recreated </w:t>
+            </w:r>
+            <w:proofErr w:type="spellStart"/>
+            <w:r>
+              <w:rPr>
+                <w:rFonts w:ascii="Times New Roman" w:hAnsi="Times New Roman" w:cs="Times New Roman"/>
+                <w:sz w:val="24"/>
+                <w:szCs w:val="24"/>
+              </w:rPr>
+              <w:t>thì</w:t>
+            </w:r>
+            <w:proofErr w:type="spellEnd"/>
+            <w:r>
+              <w:rPr>
+                <w:rFonts w:ascii="Times New Roman" w:hAnsi="Times New Roman" w:cs="Times New Roman"/>
+                <w:sz w:val="24"/>
+                <w:szCs w:val="24"/>
+              </w:rPr>
+              <w:t xml:space="preserve"> state </w:t>
+            </w:r>
+            <w:proofErr w:type="spellStart"/>
+            <w:r>
+              <w:rPr>
+                <w:rFonts w:ascii="Times New Roman" w:hAnsi="Times New Roman" w:cs="Times New Roman"/>
+                <w:sz w:val="24"/>
+                <w:szCs w:val="24"/>
+              </w:rPr>
+              <w:t>vẫn</w:t>
+            </w:r>
+            <w:proofErr w:type="spellEnd"/>
+            <w:r>
+              <w:rPr>
+                <w:rFonts w:ascii="Times New Roman" w:hAnsi="Times New Roman" w:cs="Times New Roman"/>
+                <w:sz w:val="24"/>
+                <w:szCs w:val="24"/>
+              </w:rPr>
+              <w:t xml:space="preserve"> </w:t>
+            </w:r>
+            <w:proofErr w:type="spellStart"/>
+            <w:r>
+              <w:rPr>
+                <w:rFonts w:ascii="Times New Roman" w:hAnsi="Times New Roman" w:cs="Times New Roman"/>
+                <w:sz w:val="24"/>
+                <w:szCs w:val="24"/>
+              </w:rPr>
+              <w:t>không</w:t>
+            </w:r>
+            <w:proofErr w:type="spellEnd"/>
+            <w:r>
+              <w:rPr>
+                <w:rFonts w:ascii="Times New Roman" w:hAnsi="Times New Roman" w:cs="Times New Roman"/>
+                <w:sz w:val="24"/>
+                <w:szCs w:val="24"/>
+              </w:rPr>
+              <w:t xml:space="preserve"> </w:t>
+            </w:r>
+            <w:proofErr w:type="spellStart"/>
+            <w:r>
+              <w:rPr>
+                <w:rFonts w:ascii="Times New Roman" w:hAnsi="Times New Roman" w:cs="Times New Roman"/>
+                <w:sz w:val="24"/>
+                <w:szCs w:val="24"/>
+              </w:rPr>
+              <w:t>được</w:t>
+            </w:r>
+            <w:proofErr w:type="spellEnd"/>
+            <w:r>
+              <w:rPr>
+                <w:rFonts w:ascii="Times New Roman" w:hAnsi="Times New Roman" w:cs="Times New Roman"/>
+                <w:sz w:val="24"/>
+                <w:szCs w:val="24"/>
+              </w:rPr>
+              <w:t xml:space="preserve"> </w:t>
+            </w:r>
+            <w:proofErr w:type="spellStart"/>
+            <w:r>
+              <w:rPr>
+                <w:rFonts w:ascii="Times New Roman" w:hAnsi="Times New Roman" w:cs="Times New Roman"/>
+                <w:sz w:val="24"/>
+                <w:szCs w:val="24"/>
+              </w:rPr>
+              <w:t>tạo</w:t>
+            </w:r>
+            <w:proofErr w:type="spellEnd"/>
+            <w:r>
+              <w:rPr>
+                <w:rFonts w:ascii="Times New Roman" w:hAnsi="Times New Roman" w:cs="Times New Roman"/>
+                <w:sz w:val="24"/>
+                <w:szCs w:val="24"/>
+              </w:rPr>
+              <w:t xml:space="preserve"> </w:t>
+            </w:r>
+            <w:proofErr w:type="spellStart"/>
+            <w:r>
+              <w:rPr>
+                <w:rFonts w:ascii="Times New Roman" w:hAnsi="Times New Roman" w:cs="Times New Roman"/>
+                <w:sz w:val="24"/>
+                <w:szCs w:val="24"/>
+              </w:rPr>
+              <w:t>lại</w:t>
+            </w:r>
+            <w:proofErr w:type="spellEnd"/>
+            <w:r>
+              <w:rPr>
+                <w:rFonts w:ascii="Times New Roman" w:hAnsi="Times New Roman" w:cs="Times New Roman"/>
+                <w:sz w:val="24"/>
+                <w:szCs w:val="24"/>
+              </w:rPr>
+              <w:t xml:space="preserve"> </w:t>
+            </w:r>
+            <w:proofErr w:type="spellStart"/>
+            <w:r>
+              <w:rPr>
+                <w:rFonts w:ascii="Times New Roman" w:hAnsi="Times New Roman" w:cs="Times New Roman"/>
+                <w:sz w:val="24"/>
+                <w:szCs w:val="24"/>
+              </w:rPr>
+              <w:t>mà</w:t>
+            </w:r>
+            <w:proofErr w:type="spellEnd"/>
+            <w:r>
+              <w:rPr>
+                <w:rFonts w:ascii="Times New Roman" w:hAnsi="Times New Roman" w:cs="Times New Roman"/>
+                <w:sz w:val="24"/>
+                <w:szCs w:val="24"/>
+              </w:rPr>
+              <w:t xml:space="preserve"> </w:t>
+            </w:r>
+            <w:proofErr w:type="spellStart"/>
+            <w:r>
+              <w:rPr>
+                <w:rFonts w:ascii="Times New Roman" w:hAnsi="Times New Roman" w:cs="Times New Roman"/>
+                <w:sz w:val="24"/>
+                <w:szCs w:val="24"/>
+              </w:rPr>
+              <w:t>dùng</w:t>
+            </w:r>
+            <w:proofErr w:type="spellEnd"/>
+            <w:r>
+              <w:rPr>
+                <w:rFonts w:ascii="Times New Roman" w:hAnsi="Times New Roman" w:cs="Times New Roman"/>
+                <w:sz w:val="24"/>
+                <w:szCs w:val="24"/>
+              </w:rPr>
+              <w:t xml:space="preserve"> </w:t>
+            </w:r>
+            <w:proofErr w:type="spellStart"/>
+            <w:r>
+              <w:rPr>
+                <w:rFonts w:ascii="Times New Roman" w:hAnsi="Times New Roman" w:cs="Times New Roman"/>
+                <w:sz w:val="24"/>
+                <w:szCs w:val="24"/>
+              </w:rPr>
+              <w:t>cái</w:t>
+            </w:r>
+            <w:proofErr w:type="spellEnd"/>
+            <w:r>
+              <w:rPr>
+                <w:rFonts w:ascii="Times New Roman" w:hAnsi="Times New Roman" w:cs="Times New Roman"/>
+                <w:sz w:val="24"/>
+                <w:szCs w:val="24"/>
+              </w:rPr>
+              <w:t xml:space="preserve"> </w:t>
+            </w:r>
+            <w:proofErr w:type="spellStart"/>
+            <w:r>
+              <w:rPr>
+                <w:rFonts w:ascii="Times New Roman" w:hAnsi="Times New Roman" w:cs="Times New Roman"/>
+                <w:sz w:val="24"/>
+                <w:szCs w:val="24"/>
+              </w:rPr>
+              <w:t>đã</w:t>
+            </w:r>
+            <w:proofErr w:type="spellEnd"/>
+            <w:r>
+              <w:rPr>
+                <w:rFonts w:ascii="Times New Roman" w:hAnsi="Times New Roman" w:cs="Times New Roman"/>
+                <w:sz w:val="24"/>
+                <w:szCs w:val="24"/>
+              </w:rPr>
+              <w:t xml:space="preserve"> </w:t>
+            </w:r>
+            <w:proofErr w:type="spellStart"/>
+            <w:r>
+              <w:rPr>
+                <w:rFonts w:ascii="Times New Roman" w:hAnsi="Times New Roman" w:cs="Times New Roman"/>
+                <w:sz w:val="24"/>
+                <w:szCs w:val="24"/>
+              </w:rPr>
+              <w:t>có</w:t>
+            </w:r>
+            <w:proofErr w:type="spellEnd"/>
+            <w:r>
+              <w:rPr>
+                <w:rFonts w:ascii="Times New Roman" w:hAnsi="Times New Roman" w:cs="Times New Roman"/>
+                <w:sz w:val="24"/>
+                <w:szCs w:val="24"/>
+              </w:rPr>
+              <w:t xml:space="preserve">. </w:t>
+            </w:r>
+            <w:proofErr w:type="spellStart"/>
+            <w:r>
+              <w:rPr>
+                <w:rFonts w:ascii="Times New Roman" w:hAnsi="Times New Roman" w:cs="Times New Roman"/>
+                <w:sz w:val="24"/>
+                <w:szCs w:val="24"/>
+              </w:rPr>
+              <w:t>Và</w:t>
+            </w:r>
+            <w:proofErr w:type="spellEnd"/>
+            <w:r>
+              <w:rPr>
+                <w:rFonts w:ascii="Times New Roman" w:hAnsi="Times New Roman" w:cs="Times New Roman"/>
+                <w:sz w:val="24"/>
+                <w:szCs w:val="24"/>
+              </w:rPr>
+              <w:t xml:space="preserve"> </w:t>
+            </w:r>
+            <w:proofErr w:type="spellStart"/>
+            <w:r>
+              <w:rPr>
+                <w:rFonts w:ascii="Times New Roman" w:hAnsi="Times New Roman" w:cs="Times New Roman"/>
+                <w:sz w:val="24"/>
+                <w:szCs w:val="24"/>
+              </w:rPr>
+              <w:t>phần</w:t>
+            </w:r>
+            <w:proofErr w:type="spellEnd"/>
+            <w:r>
+              <w:rPr>
+                <w:rFonts w:ascii="Times New Roman" w:hAnsi="Times New Roman" w:cs="Times New Roman"/>
+                <w:sz w:val="24"/>
+                <w:szCs w:val="24"/>
+              </w:rPr>
+              <w:t xml:space="preserve"> render </w:t>
+            </w:r>
+            <w:proofErr w:type="spellStart"/>
+            <w:r>
+              <w:rPr>
+                <w:rFonts w:ascii="Times New Roman" w:hAnsi="Times New Roman" w:cs="Times New Roman"/>
+                <w:sz w:val="24"/>
+                <w:szCs w:val="24"/>
+              </w:rPr>
+              <w:t>giao</w:t>
+            </w:r>
+            <w:proofErr w:type="spellEnd"/>
+            <w:r>
+              <w:rPr>
+                <w:rFonts w:ascii="Times New Roman" w:hAnsi="Times New Roman" w:cs="Times New Roman"/>
+                <w:sz w:val="24"/>
+                <w:szCs w:val="24"/>
+              </w:rPr>
+              <w:t xml:space="preserve"> </w:t>
+            </w:r>
+            <w:proofErr w:type="spellStart"/>
+            <w:r>
+              <w:rPr>
+                <w:rFonts w:ascii="Times New Roman" w:hAnsi="Times New Roman" w:cs="Times New Roman"/>
+                <w:sz w:val="24"/>
+                <w:szCs w:val="24"/>
+              </w:rPr>
+              <w:t>diện</w:t>
+            </w:r>
+            <w:proofErr w:type="spellEnd"/>
+            <w:r>
+              <w:rPr>
+                <w:rFonts w:ascii="Times New Roman" w:hAnsi="Times New Roman" w:cs="Times New Roman"/>
+                <w:sz w:val="24"/>
+                <w:szCs w:val="24"/>
+              </w:rPr>
+              <w:t xml:space="preserve"> (build) </w:t>
+            </w:r>
+            <w:proofErr w:type="spellStart"/>
+            <w:r>
+              <w:rPr>
+                <w:rFonts w:ascii="Times New Roman" w:hAnsi="Times New Roman" w:cs="Times New Roman"/>
+                <w:sz w:val="24"/>
+                <w:szCs w:val="24"/>
+              </w:rPr>
+              <w:t>sẽ</w:t>
+            </w:r>
+            <w:proofErr w:type="spellEnd"/>
+            <w:r>
+              <w:rPr>
+                <w:rFonts w:ascii="Times New Roman" w:hAnsi="Times New Roman" w:cs="Times New Roman"/>
+                <w:sz w:val="24"/>
+                <w:szCs w:val="24"/>
+              </w:rPr>
+              <w:t xml:space="preserve"> do state </w:t>
+            </w:r>
+            <w:proofErr w:type="spellStart"/>
+            <w:r>
+              <w:rPr>
+                <w:rFonts w:ascii="Times New Roman" w:hAnsi="Times New Roman" w:cs="Times New Roman"/>
+                <w:sz w:val="24"/>
+                <w:szCs w:val="24"/>
+              </w:rPr>
+              <w:t>quản</w:t>
+            </w:r>
+            <w:proofErr w:type="spellEnd"/>
+            <w:r>
+              <w:rPr>
+                <w:rFonts w:ascii="Times New Roman" w:hAnsi="Times New Roman" w:cs="Times New Roman"/>
+                <w:sz w:val="24"/>
+                <w:szCs w:val="24"/>
+              </w:rPr>
+              <w:t xml:space="preserve"> </w:t>
+            </w:r>
+            <w:proofErr w:type="spellStart"/>
+            <w:r>
+              <w:rPr>
+                <w:rFonts w:ascii="Times New Roman" w:hAnsi="Times New Roman" w:cs="Times New Roman"/>
+                <w:sz w:val="24"/>
+                <w:szCs w:val="24"/>
+              </w:rPr>
+              <w:t>lý</w:t>
+            </w:r>
+            <w:proofErr w:type="spellEnd"/>
+            <w:r>
+              <w:rPr>
+                <w:rFonts w:ascii="Times New Roman" w:hAnsi="Times New Roman" w:cs="Times New Roman"/>
+                <w:sz w:val="24"/>
+                <w:szCs w:val="24"/>
+              </w:rPr>
+              <w:t>).</w:t>
+            </w:r>
+          </w:p>
+          <w:p>
+            <w:pPr>
+              <w:pStyle w:val="ListParagraph"/>
+              <w:numPr>
+                <w:ilvl w:val="0"/>
+                <w:numId w:val="4"/>
+              </w:numPr>
+              <w:rPr>
+                <w:rFonts w:ascii="Times New Roman" w:hAnsi="Times New Roman" w:cs="Times New Roman"/>
+                <w:sz w:val="24"/>
+                <w:szCs w:val="24"/>
+              </w:rPr>
+            </w:pPr>
+            <w:proofErr w:type="spellStart"/>
+            <w:r>
+              <w:rPr>
+                <w:rFonts w:ascii="Times New Roman" w:hAnsi="Times New Roman" w:cs="Times New Roman"/>
+                <w:sz w:val="24"/>
+                <w:szCs w:val="24"/>
+              </w:rPr>
+              <w:lastRenderedPageBreak/>
+              <w:t>Cần</w:t>
+            </w:r>
+            <w:proofErr w:type="spellEnd"/>
+            <w:r>
+              <w:rPr>
+                <w:rFonts w:ascii="Times New Roman" w:hAnsi="Times New Roman" w:cs="Times New Roman"/>
+                <w:sz w:val="24"/>
+                <w:szCs w:val="24"/>
+              </w:rPr>
+              <w:t xml:space="preserve"> </w:t>
+            </w:r>
+            <w:proofErr w:type="spellStart"/>
+            <w:r>
+              <w:rPr>
+                <w:rFonts w:ascii="Times New Roman" w:hAnsi="Times New Roman" w:cs="Times New Roman"/>
+                <w:sz w:val="24"/>
+                <w:szCs w:val="24"/>
+              </w:rPr>
+              <w:t>dùng</w:t>
+            </w:r>
+            <w:proofErr w:type="spellEnd"/>
+            <w:r>
+              <w:rPr>
+                <w:rFonts w:ascii="Times New Roman" w:hAnsi="Times New Roman" w:cs="Times New Roman"/>
+                <w:sz w:val="24"/>
+                <w:szCs w:val="24"/>
+              </w:rPr>
+              <w:t xml:space="preserve"> </w:t>
+            </w:r>
+            <w:proofErr w:type="spellStart"/>
+            <w:r>
+              <w:rPr>
+                <w:rFonts w:ascii="Times New Roman" w:hAnsi="Times New Roman" w:cs="Times New Roman"/>
+                <w:sz w:val="24"/>
+                <w:szCs w:val="24"/>
+              </w:rPr>
+              <w:t>setState</w:t>
+            </w:r>
+            <w:proofErr w:type="spellEnd"/>
+            <w:r>
+              <w:rPr>
+                <w:rFonts w:ascii="Times New Roman" w:hAnsi="Times New Roman" w:cs="Times New Roman"/>
+                <w:sz w:val="24"/>
+                <w:szCs w:val="24"/>
+              </w:rPr>
+              <w:t xml:space="preserve"> </w:t>
+            </w:r>
+            <w:proofErr w:type="spellStart"/>
+            <w:r>
+              <w:rPr>
+                <w:rFonts w:ascii="Times New Roman" w:hAnsi="Times New Roman" w:cs="Times New Roman"/>
+                <w:sz w:val="24"/>
+                <w:szCs w:val="24"/>
+              </w:rPr>
+              <w:t>để</w:t>
+            </w:r>
+            <w:proofErr w:type="spellEnd"/>
+            <w:r>
+              <w:rPr>
+                <w:rFonts w:ascii="Times New Roman" w:hAnsi="Times New Roman" w:cs="Times New Roman"/>
+                <w:sz w:val="24"/>
+                <w:szCs w:val="24"/>
+              </w:rPr>
+              <w:t xml:space="preserve"> notify </w:t>
+            </w:r>
+            <w:proofErr w:type="spellStart"/>
+            <w:r>
+              <w:rPr>
+                <w:rFonts w:ascii="Times New Roman" w:hAnsi="Times New Roman" w:cs="Times New Roman"/>
+                <w:sz w:val="24"/>
+                <w:szCs w:val="24"/>
+              </w:rPr>
+              <w:t>cho</w:t>
+            </w:r>
+            <w:proofErr w:type="spellEnd"/>
+            <w:r>
+              <w:rPr>
+                <w:rFonts w:ascii="Times New Roman" w:hAnsi="Times New Roman" w:cs="Times New Roman"/>
+                <w:sz w:val="24"/>
+                <w:szCs w:val="24"/>
+              </w:rPr>
+              <w:t xml:space="preserve"> </w:t>
+            </w:r>
+            <w:proofErr w:type="spellStart"/>
+            <w:r>
+              <w:rPr>
+                <w:rFonts w:ascii="Times New Roman" w:hAnsi="Times New Roman" w:cs="Times New Roman"/>
+                <w:sz w:val="24"/>
+                <w:szCs w:val="24"/>
+              </w:rPr>
+              <w:t>ứng</w:t>
+            </w:r>
+            <w:proofErr w:type="spellEnd"/>
+            <w:r>
+              <w:rPr>
+                <w:rFonts w:ascii="Times New Roman" w:hAnsi="Times New Roman" w:cs="Times New Roman"/>
+                <w:sz w:val="24"/>
+                <w:szCs w:val="24"/>
+              </w:rPr>
+              <w:t xml:space="preserve"> </w:t>
+            </w:r>
+            <w:proofErr w:type="spellStart"/>
+            <w:r>
+              <w:rPr>
+                <w:rFonts w:ascii="Times New Roman" w:hAnsi="Times New Roman" w:cs="Times New Roman"/>
+                <w:sz w:val="24"/>
+                <w:szCs w:val="24"/>
+              </w:rPr>
+              <w:t>dụng</w:t>
+            </w:r>
+            <w:proofErr w:type="spellEnd"/>
+            <w:r>
+              <w:rPr>
+                <w:rFonts w:ascii="Times New Roman" w:hAnsi="Times New Roman" w:cs="Times New Roman"/>
+                <w:sz w:val="24"/>
+                <w:szCs w:val="24"/>
+              </w:rPr>
+              <w:t xml:space="preserve"> render </w:t>
+            </w:r>
+            <w:proofErr w:type="spellStart"/>
+            <w:r>
+              <w:rPr>
+                <w:rFonts w:ascii="Times New Roman" w:hAnsi="Times New Roman" w:cs="Times New Roman"/>
+                <w:sz w:val="24"/>
+                <w:szCs w:val="24"/>
+              </w:rPr>
+              <w:t>lại</w:t>
+            </w:r>
+            <w:proofErr w:type="spellEnd"/>
+            <w:r>
+              <w:rPr>
+                <w:rFonts w:ascii="Times New Roman" w:hAnsi="Times New Roman" w:cs="Times New Roman"/>
+                <w:sz w:val="24"/>
+                <w:szCs w:val="24"/>
+              </w:rPr>
+              <w:t xml:space="preserve"> </w:t>
+            </w:r>
+            <w:proofErr w:type="spellStart"/>
+            <w:r>
+              <w:rPr>
+                <w:rFonts w:ascii="Times New Roman" w:hAnsi="Times New Roman" w:cs="Times New Roman"/>
+                <w:sz w:val="24"/>
+                <w:szCs w:val="24"/>
+              </w:rPr>
+              <w:t>giao</w:t>
+            </w:r>
+            <w:proofErr w:type="spellEnd"/>
+            <w:r>
+              <w:rPr>
+                <w:rFonts w:ascii="Times New Roman" w:hAnsi="Times New Roman" w:cs="Times New Roman"/>
+                <w:sz w:val="24"/>
+                <w:szCs w:val="24"/>
+              </w:rPr>
+              <w:t xml:space="preserve"> </w:t>
+            </w:r>
+            <w:proofErr w:type="spellStart"/>
+            <w:r>
+              <w:rPr>
+                <w:rFonts w:ascii="Times New Roman" w:hAnsi="Times New Roman" w:cs="Times New Roman"/>
+                <w:sz w:val="24"/>
+                <w:szCs w:val="24"/>
+              </w:rPr>
+              <w:t>diện</w:t>
+            </w:r>
+            <w:proofErr w:type="spellEnd"/>
+            <w:r>
+              <w:rPr>
+                <w:rFonts w:ascii="Times New Roman" w:hAnsi="Times New Roman" w:cs="Times New Roman"/>
+                <w:sz w:val="24"/>
+                <w:szCs w:val="24"/>
+              </w:rPr>
+              <w:t>.</w:t>
+            </w:r>
+          </w:p>
+        </w:tc>
+      </w:tr>
+      <w:tr>
+        <w:tc>
+          <w:tcPr>
+            <w:tcW w:w="3958" w:type="dxa"/>
+          </w:tcPr>
+          <w:p>
+            <w:pPr>
+              <w:rPr>
+                <w:rFonts w:ascii="Times New Roman" w:hAnsi="Times New Roman" w:cs="Times New Roman"/>
+                <w:sz w:val="24"/>
+                <w:szCs w:val="24"/>
+              </w:rPr>
+            </w:pPr>
+            <w:proofErr w:type="spellStart"/>
+            <w:r>
+              <w:rPr>
+                <w:rFonts w:ascii="Times New Roman" w:hAnsi="Times New Roman" w:cs="Times New Roman"/>
+                <w:sz w:val="24"/>
+                <w:szCs w:val="24"/>
+              </w:rPr>
+              <w:lastRenderedPageBreak/>
+              <w:t>Không</w:t>
+            </w:r>
+            <w:proofErr w:type="spellEnd"/>
+            <w:r>
+              <w:rPr>
+                <w:rFonts w:ascii="Times New Roman" w:hAnsi="Times New Roman" w:cs="Times New Roman"/>
+                <w:sz w:val="24"/>
+                <w:szCs w:val="24"/>
+              </w:rPr>
+              <w:t xml:space="preserve"> </w:t>
+            </w:r>
+            <w:proofErr w:type="spellStart"/>
+            <w:r>
+              <w:rPr>
+                <w:rFonts w:ascii="Times New Roman" w:hAnsi="Times New Roman" w:cs="Times New Roman"/>
+                <w:sz w:val="24"/>
+                <w:szCs w:val="24"/>
+              </w:rPr>
+              <w:t>chấp</w:t>
+            </w:r>
+            <w:proofErr w:type="spellEnd"/>
+            <w:r>
+              <w:rPr>
+                <w:rFonts w:ascii="Times New Roman" w:hAnsi="Times New Roman" w:cs="Times New Roman"/>
+                <w:sz w:val="24"/>
+                <w:szCs w:val="24"/>
+              </w:rPr>
+              <w:t xml:space="preserve"> </w:t>
+            </w:r>
+            <w:proofErr w:type="spellStart"/>
+            <w:r>
+              <w:rPr>
+                <w:rFonts w:ascii="Times New Roman" w:hAnsi="Times New Roman" w:cs="Times New Roman"/>
+                <w:sz w:val="24"/>
+                <w:szCs w:val="24"/>
+              </w:rPr>
+              <w:t>nhận</w:t>
+            </w:r>
+            <w:proofErr w:type="spellEnd"/>
+            <w:r>
+              <w:rPr>
+                <w:rFonts w:ascii="Times New Roman" w:hAnsi="Times New Roman" w:cs="Times New Roman"/>
+                <w:sz w:val="24"/>
+                <w:szCs w:val="24"/>
+              </w:rPr>
+              <w:t xml:space="preserve"> </w:t>
+            </w:r>
+            <w:proofErr w:type="spellStart"/>
+            <w:r>
+              <w:rPr>
+                <w:rFonts w:ascii="Times New Roman" w:hAnsi="Times New Roman" w:cs="Times New Roman"/>
+                <w:sz w:val="24"/>
+                <w:szCs w:val="24"/>
+              </w:rPr>
+              <w:t>sự</w:t>
+            </w:r>
+            <w:proofErr w:type="spellEnd"/>
+            <w:r>
+              <w:rPr>
+                <w:rFonts w:ascii="Times New Roman" w:hAnsi="Times New Roman" w:cs="Times New Roman"/>
+                <w:sz w:val="24"/>
+                <w:szCs w:val="24"/>
+              </w:rPr>
+              <w:t xml:space="preserve"> </w:t>
+            </w:r>
+            <w:proofErr w:type="spellStart"/>
+            <w:r>
+              <w:rPr>
+                <w:rFonts w:ascii="Times New Roman" w:hAnsi="Times New Roman" w:cs="Times New Roman"/>
+                <w:sz w:val="24"/>
+                <w:szCs w:val="24"/>
+              </w:rPr>
+              <w:t>thay</w:t>
+            </w:r>
+            <w:proofErr w:type="spellEnd"/>
+            <w:r>
+              <w:rPr>
+                <w:rFonts w:ascii="Times New Roman" w:hAnsi="Times New Roman" w:cs="Times New Roman"/>
+                <w:sz w:val="24"/>
+                <w:szCs w:val="24"/>
+              </w:rPr>
+              <w:t xml:space="preserve"> </w:t>
+            </w:r>
+            <w:proofErr w:type="spellStart"/>
+            <w:r>
+              <w:rPr>
+                <w:rFonts w:ascii="Times New Roman" w:hAnsi="Times New Roman" w:cs="Times New Roman"/>
+                <w:sz w:val="24"/>
+                <w:szCs w:val="24"/>
+              </w:rPr>
+              <w:t>đổi</w:t>
+            </w:r>
+            <w:proofErr w:type="spellEnd"/>
+            <w:r>
+              <w:rPr>
+                <w:rFonts w:ascii="Times New Roman" w:hAnsi="Times New Roman" w:cs="Times New Roman"/>
+                <w:sz w:val="24"/>
+                <w:szCs w:val="24"/>
+              </w:rPr>
+              <w:t xml:space="preserve"> </w:t>
+            </w:r>
+            <w:proofErr w:type="spellStart"/>
+            <w:r>
+              <w:rPr>
+                <w:rFonts w:ascii="Times New Roman" w:hAnsi="Times New Roman" w:cs="Times New Roman"/>
+                <w:sz w:val="24"/>
+                <w:szCs w:val="24"/>
+              </w:rPr>
+              <w:t>bên</w:t>
+            </w:r>
+            <w:proofErr w:type="spellEnd"/>
+            <w:r>
+              <w:rPr>
+                <w:rFonts w:ascii="Times New Roman" w:hAnsi="Times New Roman" w:cs="Times New Roman"/>
+                <w:sz w:val="24"/>
+                <w:szCs w:val="24"/>
+              </w:rPr>
+              <w:t xml:space="preserve"> </w:t>
+            </w:r>
+            <w:proofErr w:type="spellStart"/>
+            <w:r>
+              <w:rPr>
+                <w:rFonts w:ascii="Times New Roman" w:hAnsi="Times New Roman" w:cs="Times New Roman"/>
+                <w:sz w:val="24"/>
+                <w:szCs w:val="24"/>
+              </w:rPr>
+              <w:t>trong</w:t>
+            </w:r>
+            <w:proofErr w:type="spellEnd"/>
+            <w:r>
+              <w:rPr>
+                <w:rFonts w:ascii="Times New Roman" w:hAnsi="Times New Roman" w:cs="Times New Roman"/>
+                <w:sz w:val="24"/>
+                <w:szCs w:val="24"/>
+              </w:rPr>
+              <w:t xml:space="preserve">. </w:t>
+            </w:r>
+            <w:proofErr w:type="spellStart"/>
+            <w:r>
+              <w:rPr>
+                <w:rFonts w:ascii="Times New Roman" w:hAnsi="Times New Roman" w:cs="Times New Roman"/>
+                <w:sz w:val="24"/>
+                <w:szCs w:val="24"/>
+              </w:rPr>
+              <w:t>Chỉ</w:t>
+            </w:r>
+            <w:proofErr w:type="spellEnd"/>
+            <w:r>
+              <w:rPr>
+                <w:rFonts w:ascii="Times New Roman" w:hAnsi="Times New Roman" w:cs="Times New Roman"/>
+                <w:sz w:val="24"/>
+                <w:szCs w:val="24"/>
+              </w:rPr>
+              <w:t xml:space="preserve"> </w:t>
+            </w:r>
+            <w:proofErr w:type="spellStart"/>
+            <w:r>
+              <w:rPr>
+                <w:rFonts w:ascii="Times New Roman" w:hAnsi="Times New Roman" w:cs="Times New Roman"/>
+                <w:sz w:val="24"/>
+                <w:szCs w:val="24"/>
+              </w:rPr>
+              <w:t>thụ</w:t>
+            </w:r>
+            <w:proofErr w:type="spellEnd"/>
+            <w:r>
+              <w:rPr>
+                <w:rFonts w:ascii="Times New Roman" w:hAnsi="Times New Roman" w:cs="Times New Roman"/>
+                <w:sz w:val="24"/>
+                <w:szCs w:val="24"/>
+              </w:rPr>
+              <w:t xml:space="preserve"> </w:t>
+            </w:r>
+            <w:proofErr w:type="spellStart"/>
+            <w:r>
+              <w:rPr>
+                <w:rFonts w:ascii="Times New Roman" w:hAnsi="Times New Roman" w:cs="Times New Roman"/>
+                <w:sz w:val="24"/>
+                <w:szCs w:val="24"/>
+              </w:rPr>
+              <w:t>động</w:t>
+            </w:r>
+            <w:proofErr w:type="spellEnd"/>
+            <w:r>
+              <w:rPr>
+                <w:rFonts w:ascii="Times New Roman" w:hAnsi="Times New Roman" w:cs="Times New Roman"/>
+                <w:sz w:val="24"/>
+                <w:szCs w:val="24"/>
+              </w:rPr>
+              <w:t xml:space="preserve"> </w:t>
+            </w:r>
+            <w:proofErr w:type="spellStart"/>
+            <w:r>
+              <w:rPr>
+                <w:rFonts w:ascii="Times New Roman" w:hAnsi="Times New Roman" w:cs="Times New Roman"/>
+                <w:sz w:val="24"/>
+                <w:szCs w:val="24"/>
+              </w:rPr>
+              <w:t>thay</w:t>
+            </w:r>
+            <w:proofErr w:type="spellEnd"/>
+            <w:r>
+              <w:rPr>
+                <w:rFonts w:ascii="Times New Roman" w:hAnsi="Times New Roman" w:cs="Times New Roman"/>
+                <w:sz w:val="24"/>
+                <w:szCs w:val="24"/>
+              </w:rPr>
+              <w:t xml:space="preserve"> </w:t>
+            </w:r>
+            <w:proofErr w:type="spellStart"/>
+            <w:r>
+              <w:rPr>
+                <w:rFonts w:ascii="Times New Roman" w:hAnsi="Times New Roman" w:cs="Times New Roman"/>
+                <w:sz w:val="24"/>
+                <w:szCs w:val="24"/>
+              </w:rPr>
+              <w:t>đổi</w:t>
+            </w:r>
+            <w:proofErr w:type="spellEnd"/>
+            <w:r>
+              <w:rPr>
+                <w:rFonts w:ascii="Times New Roman" w:hAnsi="Times New Roman" w:cs="Times New Roman"/>
+                <w:sz w:val="24"/>
+                <w:szCs w:val="24"/>
+              </w:rPr>
+              <w:t xml:space="preserve"> </w:t>
+            </w:r>
+            <w:proofErr w:type="spellStart"/>
+            <w:r>
+              <w:rPr>
+                <w:rFonts w:ascii="Times New Roman" w:hAnsi="Times New Roman" w:cs="Times New Roman"/>
+                <w:sz w:val="24"/>
+                <w:szCs w:val="24"/>
+              </w:rPr>
+              <w:t>theo</w:t>
+            </w:r>
+            <w:proofErr w:type="spellEnd"/>
+            <w:r>
+              <w:rPr>
+                <w:rFonts w:ascii="Times New Roman" w:hAnsi="Times New Roman" w:cs="Times New Roman"/>
+                <w:sz w:val="24"/>
+                <w:szCs w:val="24"/>
+              </w:rPr>
+              <w:t xml:space="preserve"> </w:t>
+            </w:r>
+            <w:proofErr w:type="spellStart"/>
+            <w:r>
+              <w:rPr>
+                <w:rFonts w:ascii="Times New Roman" w:hAnsi="Times New Roman" w:cs="Times New Roman"/>
+                <w:sz w:val="24"/>
+                <w:szCs w:val="24"/>
+              </w:rPr>
+              <w:t>bên</w:t>
+            </w:r>
+            <w:proofErr w:type="spellEnd"/>
+            <w:r>
+              <w:rPr>
+                <w:rFonts w:ascii="Times New Roman" w:hAnsi="Times New Roman" w:cs="Times New Roman"/>
+                <w:sz w:val="24"/>
+                <w:szCs w:val="24"/>
+              </w:rPr>
+              <w:t xml:space="preserve"> </w:t>
+            </w:r>
+            <w:proofErr w:type="spellStart"/>
+            <w:r>
+              <w:rPr>
+                <w:rFonts w:ascii="Times New Roman" w:hAnsi="Times New Roman" w:cs="Times New Roman"/>
+                <w:sz w:val="24"/>
+                <w:szCs w:val="24"/>
+              </w:rPr>
+              <w:t>ngoài</w:t>
+            </w:r>
+            <w:proofErr w:type="spellEnd"/>
+            <w:r>
+              <w:rPr>
+                <w:rFonts w:ascii="Times New Roman" w:hAnsi="Times New Roman" w:cs="Times New Roman"/>
+                <w:sz w:val="24"/>
+                <w:szCs w:val="24"/>
+              </w:rPr>
+              <w:t>.</w:t>
+            </w:r>
+          </w:p>
+        </w:tc>
+        <w:tc>
+          <w:tcPr>
+            <w:tcW w:w="3952" w:type="dxa"/>
+          </w:tcPr>
+          <w:p>
+            <w:pPr>
+              <w:rPr>
+                <w:rFonts w:ascii="Times New Roman" w:hAnsi="Times New Roman" w:cs="Times New Roman"/>
+                <w:sz w:val="24"/>
+                <w:szCs w:val="24"/>
+              </w:rPr>
+            </w:pPr>
+          </w:p>
+        </w:tc>
+      </w:tr>
+      <w:tr>
+        <w:tc>
+          <w:tcPr>
+            <w:tcW w:w="3958" w:type="dxa"/>
+          </w:tcPr>
+          <w:p>
+            <w:pPr>
+              <w:rPr>
+                <w:rFonts w:ascii="Times New Roman" w:hAnsi="Times New Roman" w:cs="Times New Roman"/>
+                <w:sz w:val="24"/>
+                <w:szCs w:val="24"/>
+              </w:rPr>
+            </w:pPr>
+          </w:p>
+        </w:tc>
+        <w:tc>
+          <w:tcPr>
+            <w:tcW w:w="3952" w:type="dxa"/>
+          </w:tcPr>
+          <w:p>
+            <w:pPr>
+              <w:rPr>
+                <w:rFonts w:ascii="Times New Roman" w:hAnsi="Times New Roman" w:cs="Times New Roman"/>
+                <w:sz w:val="24"/>
+                <w:szCs w:val="24"/>
+              </w:rPr>
+            </w:pPr>
+          </w:p>
+        </w:tc>
+      </w:tr>
+      <w:tr>
+        <w:tc>
+          <w:tcPr>
+            <w:tcW w:w="3958" w:type="dxa"/>
+          </w:tcPr>
+          <w:p>
+            <w:pPr>
+              <w:rPr>
+                <w:rFonts w:ascii="Times New Roman" w:hAnsi="Times New Roman" w:cs="Times New Roman"/>
+                <w:sz w:val="24"/>
+                <w:szCs w:val="24"/>
+              </w:rPr>
+            </w:pPr>
+          </w:p>
+        </w:tc>
+        <w:tc>
+          <w:tcPr>
+            <w:tcW w:w="3952" w:type="dxa"/>
+          </w:tcPr>
+          <w:p>
+            <w:pPr>
+              <w:rPr>
+                <w:rFonts w:ascii="Times New Roman" w:hAnsi="Times New Roman" w:cs="Times New Roman"/>
+                <w:sz w:val="24"/>
+                <w:szCs w:val="24"/>
+              </w:rPr>
+            </w:pPr>
+          </w:p>
+        </w:tc>
+      </w:tr>
+    </w:tbl>
+    <w:p>
+      <w:pPr>
+        <w:pStyle w:val="ListParagraph"/>
+        <w:numPr>
+          <w:ilvl w:val="0"/>
+          <w:numId w:val="3"/>
+        </w:numPr>
+        <w:rPr>
+          <w:rFonts w:ascii="Times New Roman" w:hAnsi="Times New Roman" w:cs="Times New Roman"/>
+          <w:sz w:val="24"/>
+          <w:szCs w:val="24"/>
+        </w:rPr>
+      </w:pPr>
+      <w:r>
+        <w:rPr>
+          <w:rFonts w:ascii="Times New Roman" w:hAnsi="Times New Roman" w:cs="Times New Roman"/>
+          <w:sz w:val="24"/>
+          <w:szCs w:val="24"/>
+        </w:rPr>
+        <w:t xml:space="preserve">All widgets (i.e. both Stateless and </w:t>
+      </w:r>
+      <w:proofErr w:type="spellStart"/>
+      <w:r>
+        <w:rPr>
+          <w:rFonts w:ascii="Times New Roman" w:hAnsi="Times New Roman" w:cs="Times New Roman"/>
+          <w:sz w:val="24"/>
+          <w:szCs w:val="24"/>
+        </w:rPr>
+        <w:t>Stateful</w:t>
+      </w:r>
+      <w:proofErr w:type="spellEnd"/>
+      <w:r>
+        <w:rPr>
+          <w:rFonts w:ascii="Times New Roman" w:hAnsi="Times New Roman" w:cs="Times New Roman"/>
+          <w:sz w:val="24"/>
+          <w:szCs w:val="24"/>
+        </w:rPr>
+        <w:t xml:space="preserve">) can receive data via their constructors. But only </w:t>
+      </w:r>
+      <w:proofErr w:type="spellStart"/>
+      <w:r>
+        <w:rPr>
+          <w:rFonts w:ascii="Times New Roman" w:hAnsi="Times New Roman" w:cs="Times New Roman"/>
+          <w:sz w:val="24"/>
+          <w:szCs w:val="24"/>
+        </w:rPr>
+        <w:t>StatefulWidgets</w:t>
+      </w:r>
+      <w:proofErr w:type="spellEnd"/>
+      <w:r>
+        <w:rPr>
+          <w:rFonts w:ascii="Times New Roman" w:hAnsi="Times New Roman" w:cs="Times New Roman"/>
+          <w:sz w:val="24"/>
+          <w:szCs w:val="24"/>
+        </w:rPr>
+        <w:t xml:space="preserve"> can have class properties where they can update values + re-run build().</w:t>
+      </w:r>
+    </w:p>
+    <w:p>
+      <w:pPr>
+        <w:pStyle w:val="ListParagraph"/>
+        <w:numPr>
+          <w:ilvl w:val="0"/>
+          <w:numId w:val="3"/>
+        </w:numPr>
+        <w:rPr>
+          <w:rFonts w:ascii="Times New Roman" w:hAnsi="Times New Roman" w:cs="Times New Roman"/>
+          <w:sz w:val="24"/>
+          <w:szCs w:val="24"/>
+        </w:rPr>
+      </w:pPr>
+      <w:proofErr w:type="spellStart"/>
+      <w:r>
+        <w:rPr>
+          <w:rFonts w:ascii="Times New Roman" w:hAnsi="Times New Roman" w:cs="Times New Roman"/>
+          <w:sz w:val="24"/>
+          <w:szCs w:val="24"/>
+        </w:rPr>
+        <w:t>setState</w:t>
+      </w:r>
+      <w:proofErr w:type="spellEnd"/>
+      <w:r>
+        <w:rPr>
+          <w:rFonts w:ascii="Times New Roman" w:hAnsi="Times New Roman" w:cs="Times New Roman"/>
+          <w:sz w:val="24"/>
+          <w:szCs w:val="24"/>
+        </w:rPr>
+        <w:t>() is a "trigger" that informs Flutter that it needs to re-run build() of the Widget.</w:t>
+      </w:r>
+      <w:r>
+        <w:rPr>
+          <w:rFonts w:ascii="Times New Roman" w:hAnsi="Times New Roman" w:cs="Times New Roman"/>
+          <w:sz w:val="24"/>
+          <w:szCs w:val="24"/>
+        </w:rPr>
+        <w:t xml:space="preserve"> Without </w:t>
+      </w:r>
+      <w:proofErr w:type="spellStart"/>
+      <w:r>
+        <w:rPr>
+          <w:rFonts w:ascii="Times New Roman" w:hAnsi="Times New Roman" w:cs="Times New Roman"/>
+          <w:sz w:val="24"/>
+          <w:szCs w:val="24"/>
+        </w:rPr>
+        <w:t>setState</w:t>
+      </w:r>
+      <w:proofErr w:type="spellEnd"/>
+      <w:r>
+        <w:rPr>
+          <w:rFonts w:ascii="Times New Roman" w:hAnsi="Times New Roman" w:cs="Times New Roman"/>
+          <w:sz w:val="24"/>
+          <w:szCs w:val="24"/>
+        </w:rPr>
+        <w:t>(), the Widget still change its property value but it will not re-run the build() method. Hence updates aren’t reflected on the screen.</w:t>
+      </w:r>
+      <w:bookmarkStart w:id="0" w:name="_GoBack"/>
+      <w:bookmarkEnd w:id="0"/>
+    </w:p>
     <w:sectPr>
       <w:pgSz w:w="12240" w:h="15840"/>
       <w:pgMar w:top="1440" w:right="1440" w:bottom="1440" w:left="1440" w:header="720" w:footer="720" w:gutter="0"/>
@@ -399,6 +1835,118 @@
 <file path=word/numbering.xml><?xml version="1.0" encoding="utf-8"?>
 <w:numbering xmlns:wpc="http://schemas.microsoft.com/office/word/2010/wordprocessingCanvas" xmlns:cx="http://schemas.microsoft.com/office/drawing/2014/chartex" xmlns:mc="http://schemas.openxmlformats.org/markup-compatibility/2006" xmlns:o="urn:schemas-microsoft-com:office:office" xmlns:r="http://schemas.openxmlformats.org/officeDocument/2006/relationships" xmlns:m="http://schemas.openxmlformats.org/officeDocument/2006/math" xmlns:v="urn:schemas-microsoft-com:vml" xmlns:wp14="http://schemas.microsoft.com/office/word/2010/wordprocessingDrawing" xmlns:wp="http://schemas.openxmlformats.org/drawingml/2006/wordprocessingDrawing" xmlns:w10="urn:schemas-microsoft-com:office:word" xmlns:w="http://schemas.openxmlformats.org/wordprocessingml/2006/main" xmlns:w14="http://schemas.microsoft.com/office/word/2010/wordml" xmlns:w15="http://schemas.microsoft.com/office/word/2012/wordml" xmlns:w16se="http://schemas.microsoft.com/office/word/2015/wordml/symex" xmlns:wpg="http://schemas.microsoft.com/office/word/2010/wordprocessingGroup" xmlns:wpi="http://schemas.microsoft.com/office/word/2010/wordprocessingInk" xmlns:wne="http://schemas.microsoft.com/office/word/2006/wordml" xmlns:wps="http://schemas.microsoft.com/office/word/2010/wordprocessingShape" mc:Ignorable="w14 w15 w16se wp14">
   <w:abstractNum w:abstractNumId="0" w15:restartNumberingAfterBreak="0">
+    <w:nsid w:val="170B32D2"/>
+    <w:multiLevelType w:val="hybridMultilevel"/>
+    <w:tmpl w:val="99F0326C"/>
+    <w:lvl w:ilvl="0" w:tplc="15EEA7D2">
+      <w:numFmt w:val="bullet"/>
+      <w:lvlText w:val="-"/>
+      <w:lvlJc w:val="left"/>
+      <w:pPr>
+        <w:ind w:left="720" w:hanging="360"/>
+      </w:pPr>
+      <w:rPr>
+        <w:rFonts w:ascii="Times New Roman" w:eastAsiaTheme="minorHAnsi" w:hAnsi="Times New Roman" w:cs="Times New Roman" w:hint="default"/>
+      </w:rPr>
+    </w:lvl>
+    <w:lvl w:ilvl="1" w:tplc="04090003" w:tentative="1">
+      <w:start w:val="1"/>
+      <w:numFmt w:val="bullet"/>
+      <w:lvlText w:val="o"/>
+      <w:lvlJc w:val="left"/>
+      <w:pPr>
+        <w:ind w:left="1440" w:hanging="360"/>
+      </w:pPr>
+      <w:rPr>
+        <w:rFonts w:ascii="Courier New" w:hAnsi="Courier New" w:cs="Courier New" w:hint="default"/>
+      </w:rPr>
+    </w:lvl>
+    <w:lvl w:ilvl="2" w:tplc="04090005" w:tentative="1">
+      <w:start w:val="1"/>
+      <w:numFmt w:val="bullet"/>
+      <w:lvlText w:val=""/>
+      <w:lvlJc w:val="left"/>
+      <w:pPr>
+        <w:ind w:left="2160" w:hanging="360"/>
+      </w:pPr>
+      <w:rPr>
+        <w:rFonts w:ascii="Wingdings" w:hAnsi="Wingdings" w:hint="default"/>
+      </w:rPr>
+    </w:lvl>
+    <w:lvl w:ilvl="3" w:tplc="04090001" w:tentative="1">
+      <w:start w:val="1"/>
+      <w:numFmt w:val="bullet"/>
+      <w:lvlText w:val=""/>
+      <w:lvlJc w:val="left"/>
+      <w:pPr>
+        <w:ind w:left="2880" w:hanging="360"/>
+      </w:pPr>
+      <w:rPr>
+        <w:rFonts w:ascii="Symbol" w:hAnsi="Symbol" w:hint="default"/>
+      </w:rPr>
+    </w:lvl>
+    <w:lvl w:ilvl="4" w:tplc="04090003" w:tentative="1">
+      <w:start w:val="1"/>
+      <w:numFmt w:val="bullet"/>
+      <w:lvlText w:val="o"/>
+      <w:lvlJc w:val="left"/>
+      <w:pPr>
+        <w:ind w:left="3600" w:hanging="360"/>
+      </w:pPr>
+      <w:rPr>
+        <w:rFonts w:ascii="Courier New" w:hAnsi="Courier New" w:cs="Courier New" w:hint="default"/>
+      </w:rPr>
+    </w:lvl>
+    <w:lvl w:ilvl="5" w:tplc="04090005" w:tentative="1">
+      <w:start w:val="1"/>
+      <w:numFmt w:val="bullet"/>
+      <w:lvlText w:val=""/>
+      <w:lvlJc w:val="left"/>
+      <w:pPr>
+        <w:ind w:left="4320" w:hanging="360"/>
+      </w:pPr>
+      <w:rPr>
+        <w:rFonts w:ascii="Wingdings" w:hAnsi="Wingdings" w:hint="default"/>
+      </w:rPr>
+    </w:lvl>
+    <w:lvl w:ilvl="6" w:tplc="04090001" w:tentative="1">
+      <w:start w:val="1"/>
+      <w:numFmt w:val="bullet"/>
+      <w:lvlText w:val=""/>
+      <w:lvlJc w:val="left"/>
+      <w:pPr>
+        <w:ind w:left="5040" w:hanging="360"/>
+      </w:pPr>
+      <w:rPr>
+        <w:rFonts w:ascii="Symbol" w:hAnsi="Symbol" w:hint="default"/>
+      </w:rPr>
+    </w:lvl>
+    <w:lvl w:ilvl="7" w:tplc="04090003" w:tentative="1">
+      <w:start w:val="1"/>
+      <w:numFmt w:val="bullet"/>
+      <w:lvlText w:val="o"/>
+      <w:lvlJc w:val="left"/>
+      <w:pPr>
+        <w:ind w:left="5760" w:hanging="360"/>
+      </w:pPr>
+      <w:rPr>
+        <w:rFonts w:ascii="Courier New" w:hAnsi="Courier New" w:cs="Courier New" w:hint="default"/>
+      </w:rPr>
+    </w:lvl>
+    <w:lvl w:ilvl="8" w:tplc="04090005" w:tentative="1">
+      <w:start w:val="1"/>
+      <w:numFmt w:val="bullet"/>
+      <w:lvlText w:val=""/>
+      <w:lvlJc w:val="left"/>
+      <w:pPr>
+        <w:ind w:left="6480" w:hanging="360"/>
+      </w:pPr>
+      <w:rPr>
+        <w:rFonts w:ascii="Wingdings" w:hAnsi="Wingdings" w:hint="default"/>
+      </w:rPr>
+    </w:lvl>
+  </w:abstractNum>
+  <w:abstractNum w:abstractNumId="1" w15:restartNumberingAfterBreak="0">
     <w:nsid w:val="4AC23580"/>
     <w:multiLevelType w:val="hybridMultilevel"/>
     <w:tmpl w:val="4350B3AC"/>
@@ -487,7 +2035,7 @@
       </w:pPr>
     </w:lvl>
   </w:abstractNum>
-  <w:abstractNum w:abstractNumId="1" w15:restartNumberingAfterBreak="0">
+  <w:abstractNum w:abstractNumId="2" w15:restartNumberingAfterBreak="0">
     <w:nsid w:val="625D6038"/>
     <w:multiLevelType w:val="hybridMultilevel"/>
     <w:tmpl w:val="DD6AC1EA"/>
@@ -576,7 +2124,7 @@
       </w:pPr>
     </w:lvl>
   </w:abstractNum>
-  <w:abstractNum w:abstractNumId="2" w15:restartNumberingAfterBreak="0">
+  <w:abstractNum w:abstractNumId="3" w15:restartNumberingAfterBreak="0">
     <w:nsid w:val="6C461408"/>
     <w:multiLevelType w:val="hybridMultilevel"/>
     <w:tmpl w:val="01CEA074"/>
@@ -666,13 +2214,16 @@
     </w:lvl>
   </w:abstractNum>
   <w:num w:numId="1">
-    <w:abstractNumId w:val="0"/>
+    <w:abstractNumId w:val="1"/>
   </w:num>
   <w:num w:numId="2">
-    <w:abstractNumId w:val="1"/>
+    <w:abstractNumId w:val="2"/>
   </w:num>
   <w:num w:numId="3">
-    <w:abstractNumId w:val="2"/>
+    <w:abstractNumId w:val="3"/>
+  </w:num>
+  <w:num w:numId="4">
+    <w:abstractNumId w:val="0"/>
   </w:num>
 </w:numbering>
 </file>
@@ -1074,6 +2625,7 @@
   <w:style w:type="character" w:default="1" w:styleId="DefaultParagraphFont">
     <w:name w:val="Default Paragraph Font"/>
     <w:uiPriority w:val="1"/>
+    <w:semiHidden/>
     <w:unhideWhenUsed/>
   </w:style>
   <w:style w:type="table" w:default="1" w:styleId="TableNormal">

</xml_diff>

<commit_message>
49. Outputting Widgets Conditionally
</commit_message>
<xml_diff>
--- a/Document/CHEATSHEET.docx
+++ b/Document/CHEATSHEET.docx
@@ -1819,8 +1819,146 @@
         </w:rPr>
         <w:t>(), the Widget still change its property value but it will not re-run the build() method. Hence updates aren’t reflected on the screen.</w:t>
       </w:r>
+    </w:p>
+    <w:p>
+      <w:pPr>
+        <w:pStyle w:val="ListParagraph"/>
+        <w:numPr>
+          <w:ilvl w:val="0"/>
+          <w:numId w:val="3"/>
+        </w:numPr>
+        <w:rPr>
+          <w:rFonts w:ascii="Times New Roman" w:hAnsi="Times New Roman" w:cs="Times New Roman"/>
+          <w:sz w:val="24"/>
+          <w:szCs w:val="24"/>
+        </w:rPr>
+      </w:pPr>
+      <w:r>
+        <w:rPr>
+          <w:rFonts w:ascii="Times New Roman" w:hAnsi="Times New Roman" w:cs="Times New Roman"/>
+          <w:sz w:val="24"/>
+          <w:szCs w:val="24"/>
+        </w:rPr>
+        <w:t>This is correct! The leading "_" marks a class, property or method as private, which means that you can only use it in the same library. Typically, a file is treated as a separate library.</w:t>
+      </w:r>
+    </w:p>
+    <w:p>
+      <w:pPr>
+        <w:pStyle w:val="ListParagraph"/>
+        <w:numPr>
+          <w:ilvl w:val="0"/>
+          <w:numId w:val="3"/>
+        </w:numPr>
+        <w:rPr>
+          <w:rFonts w:ascii="Times New Roman" w:hAnsi="Times New Roman" w:cs="Times New Roman"/>
+          <w:sz w:val="24"/>
+          <w:szCs w:val="24"/>
+        </w:rPr>
+      </w:pPr>
+      <w:r>
+        <w:rPr>
+          <w:rFonts w:ascii="Times New Roman" w:hAnsi="Times New Roman" w:cs="Times New Roman"/>
+          <w:sz w:val="24"/>
+          <w:szCs w:val="24"/>
+        </w:rPr>
+        <w:t xml:space="preserve">An </w:t>
+      </w:r>
+      <w:proofErr w:type="spellStart"/>
+      <w:r>
+        <w:rPr>
+          <w:rFonts w:ascii="Times New Roman" w:hAnsi="Times New Roman" w:cs="Times New Roman"/>
+          <w:sz w:val="24"/>
+          <w:szCs w:val="24"/>
+        </w:rPr>
+        <w:t>enum</w:t>
+      </w:r>
+      <w:proofErr w:type="spellEnd"/>
+      <w:r>
+        <w:rPr>
+          <w:rFonts w:ascii="Times New Roman" w:hAnsi="Times New Roman" w:cs="Times New Roman"/>
+          <w:sz w:val="24"/>
+          <w:szCs w:val="24"/>
+        </w:rPr>
+        <w:t xml:space="preserve"> is a value where you can choose from multiple possible choices. You choose by selecting a human-readable label, behind the scenes, the labe</w:t>
+      </w:r>
+      <w:r>
+        <w:rPr>
+          <w:rFonts w:ascii="Times New Roman" w:hAnsi="Times New Roman" w:cs="Times New Roman"/>
+          <w:sz w:val="24"/>
+          <w:szCs w:val="24"/>
+        </w:rPr>
+        <w:t>ls are mapped to integers (0, 1</w:t>
+      </w:r>
+      <w:r>
+        <w:rPr>
+          <w:rFonts w:ascii="Times New Roman" w:hAnsi="Times New Roman" w:cs="Times New Roman"/>
+          <w:sz w:val="24"/>
+          <w:szCs w:val="24"/>
+        </w:rPr>
+        <w:t>).</w:t>
+      </w:r>
+    </w:p>
+    <w:p>
+      <w:pPr>
+        <w:pStyle w:val="ListParagraph"/>
+        <w:numPr>
+          <w:ilvl w:val="0"/>
+          <w:numId w:val="3"/>
+        </w:numPr>
+        <w:rPr>
+          <w:rFonts w:ascii="Times New Roman" w:hAnsi="Times New Roman" w:cs="Times New Roman"/>
+          <w:sz w:val="24"/>
+          <w:szCs w:val="24"/>
+        </w:rPr>
+      </w:pPr>
+      <w:r>
+        <w:rPr>
+          <w:rFonts w:ascii="Times New Roman" w:hAnsi="Times New Roman" w:cs="Times New Roman"/>
+          <w:sz w:val="24"/>
+          <w:szCs w:val="24"/>
+        </w:rPr>
+        <w:t>Maps are basically like Lists without number indexes but custom indexes (keys).</w:t>
+      </w:r>
+    </w:p>
+    <w:p>
+      <w:pPr>
+        <w:pStyle w:val="ListParagraph"/>
+        <w:numPr>
+          <w:ilvl w:val="0"/>
+          <w:numId w:val="3"/>
+        </w:numPr>
+        <w:rPr>
+          <w:rFonts w:ascii="Times New Roman" w:hAnsi="Times New Roman" w:cs="Times New Roman"/>
+          <w:sz w:val="24"/>
+          <w:szCs w:val="24"/>
+        </w:rPr>
+      </w:pPr>
+      <w:r>
+        <w:rPr>
+          <w:rFonts w:ascii="Times New Roman" w:hAnsi="Times New Roman" w:cs="Times New Roman"/>
+          <w:sz w:val="24"/>
+          <w:szCs w:val="24"/>
+        </w:rPr>
+        <w:t xml:space="preserve">Final: </w:t>
+      </w:r>
       <w:bookmarkStart w:id="0" w:name="_GoBack"/>
       <w:bookmarkEnd w:id="0"/>
+      <w:r>
+        <w:rPr>
+          <w:rFonts w:ascii="Times New Roman" w:hAnsi="Times New Roman" w:cs="Times New Roman"/>
+          <w:sz w:val="24"/>
+          <w:szCs w:val="24"/>
+        </w:rPr>
+        <w:t>At runtime, an initial, dynamic value can be assigned, thereafter, the property / variable can't be changed again</w:t>
+      </w:r>
+      <w:r>
+        <w:rPr>
+          <w:rFonts w:ascii="Times New Roman" w:hAnsi="Times New Roman" w:cs="Times New Roman"/>
+          <w:sz w:val="24"/>
+          <w:szCs w:val="24"/>
+        </w:rPr>
+        <w:t>.</w:t>
+      </w:r>
     </w:p>
     <w:sectPr>
       <w:pgSz w:w="12240" w:h="15840"/>

</xml_diff>